<commit_message>
added ability to search and select players from prior years past not just the last year.
</commit_message>
<xml_diff>
--- a/WebContent/downloads/SCAHA_LOI_AUTHORIZATION.docx
+++ b/WebContent/downloads/SCAHA_LOI_AUTHORIZATION.docx
@@ -1,6 +1,6 @@
 
 <file path=word/document.xml><?xml version="1.0" encoding="utf-8"?>
-<w:document xmlns:wpc="http://schemas.microsoft.com/office/word/2010/wordprocessingCanvas" xmlns:cx="http://schemas.microsoft.com/office/drawing/2014/chartex" xmlns:cx1="http://schemas.microsoft.com/office/drawing/2015/9/8/chartex" xmlns:cx2="http://schemas.microsoft.com/office/drawing/2015/10/21/chartex" xmlns:cx3="http://schemas.microsoft.com/office/drawing/2016/5/9/chartex" xmlns:cx4="http://schemas.microsoft.com/office/drawing/2016/5/10/chartex" xmlns:cx5="http://schemas.microsoft.com/office/drawing/2016/5/11/chartex" xmlns:cx6="http://schemas.microsoft.com/office/drawing/2016/5/12/chartex" xmlns:cx7="http://schemas.microsoft.com/office/drawing/2016/5/13/chartex" xmlns:cx8="http://schemas.microsoft.com/office/drawing/2016/5/14/chartex" xmlns:mc="http://schemas.openxmlformats.org/markup-compatibility/2006" xmlns:aink="http://schemas.microsoft.com/office/drawing/2016/ink" xmlns:am3d="http://schemas.microsoft.com/office/drawing/2017/model3d" xmlns:o="urn:schemas-microsoft-com:office:office" xmlns:r="http://schemas.openxmlformats.org/officeDocument/2006/relationships" xmlns:m="http://schemas.openxmlformats.org/officeDocument/2006/math" xmlns:v="urn:schemas-microsoft-com:vml" xmlns:wp14="http://schemas.microsoft.com/office/word/2010/wordprocessingDrawing" xmlns:wp="http://schemas.openxmlformats.org/drawingml/2006/wordprocessingDrawing" xmlns:w10="urn:schemas-microsoft-com:office:word" xmlns:w="http://schemas.openxmlformats.org/wordprocessingml/2006/main" xmlns:w14="http://schemas.microsoft.com/office/word/2010/wordml" xmlns:w15="http://schemas.microsoft.com/office/word/2012/wordml" xmlns:w16cid="http://schemas.microsoft.com/office/word/2016/wordml/cid" xmlns:w16se="http://schemas.microsoft.com/office/word/2015/wordml/symex" xmlns:wpg="http://schemas.microsoft.com/office/word/2010/wordprocessingGroup" xmlns:wpi="http://schemas.microsoft.com/office/word/2010/wordprocessingInk" xmlns:wne="http://schemas.microsoft.com/office/word/2006/wordml" xmlns:wps="http://schemas.microsoft.com/office/word/2010/wordprocessingShape" mc:Ignorable="w14 w15 w16se w16cid wp14">
+<w:document xmlns:wpc="http://schemas.microsoft.com/office/word/2010/wordprocessingCanvas" xmlns:cx="http://schemas.microsoft.com/office/drawing/2014/chartex" xmlns:cx1="http://schemas.microsoft.com/office/drawing/2015/9/8/chartex" xmlns:cx2="http://schemas.microsoft.com/office/drawing/2015/10/21/chartex" xmlns:cx3="http://schemas.microsoft.com/office/drawing/2016/5/9/chartex" xmlns:cx4="http://schemas.microsoft.com/office/drawing/2016/5/10/chartex" xmlns:cx5="http://schemas.microsoft.com/office/drawing/2016/5/11/chartex" xmlns:cx6="http://schemas.microsoft.com/office/drawing/2016/5/12/chartex" xmlns:cx7="http://schemas.microsoft.com/office/drawing/2016/5/13/chartex" xmlns:cx8="http://schemas.microsoft.com/office/drawing/2016/5/14/chartex" xmlns:mc="http://schemas.openxmlformats.org/markup-compatibility/2006" xmlns:aink="http://schemas.microsoft.com/office/drawing/2016/ink" xmlns:am3d="http://schemas.microsoft.com/office/drawing/2017/model3d" xmlns:o="urn:schemas-microsoft-com:office:office" xmlns:r="http://schemas.openxmlformats.org/officeDocument/2006/relationships" xmlns:m="http://schemas.openxmlformats.org/officeDocument/2006/math" xmlns:v="urn:schemas-microsoft-com:vml" xmlns:wp14="http://schemas.microsoft.com/office/word/2010/wordprocessingDrawing" xmlns:wp="http://schemas.openxmlformats.org/drawingml/2006/wordprocessingDrawing" xmlns:w10="urn:schemas-microsoft-com:office:word" xmlns:w="http://schemas.openxmlformats.org/wordprocessingml/2006/main" xmlns:w14="http://schemas.microsoft.com/office/word/2010/wordml" xmlns:w15="http://schemas.microsoft.com/office/word/2012/wordml" xmlns:w16cex="http://schemas.microsoft.com/office/word/2018/wordml/cex" xmlns:w16cid="http://schemas.microsoft.com/office/word/2016/wordml/cid" xmlns:w16="http://schemas.microsoft.com/office/word/2018/wordml" xmlns:w16sdtdh="http://schemas.microsoft.com/office/word/2020/wordml/sdtdatahash" xmlns:w16se="http://schemas.microsoft.com/office/word/2015/wordml/symex" xmlns:wpg="http://schemas.microsoft.com/office/word/2010/wordprocessingGroup" xmlns:wpi="http://schemas.microsoft.com/office/word/2010/wordprocessingInk" xmlns:wne="http://schemas.microsoft.com/office/word/2006/wordml" xmlns:wps="http://schemas.microsoft.com/office/word/2010/wordprocessingShape" mc:Ignorable="w14 w15 w16se w16cid w16 w16cex w16sdtdh wp14">
   <w:body>
     <w:p>
       <w:pPr>
@@ -107,25 +107,7 @@
           <w:sz w:val="24"/>
           <w:szCs w:val="24"/>
         </w:rPr>
-        <w:t xml:space="preserve">Player </w:t>
-      </w:r>
-      <w:proofErr w:type="gramStart"/>
-      <w:r>
-        <w:rPr>
-          <w:rFonts w:ascii="Arial Narrow" w:eastAsia="Times New Roman" w:hAnsi="Arial Narrow" w:cs="Arial"/>
-          <w:sz w:val="24"/>
-          <w:szCs w:val="24"/>
-        </w:rPr>
-        <w:t>Name :</w:t>
-      </w:r>
-      <w:proofErr w:type="gramEnd"/>
-      <w:r>
-        <w:rPr>
-          <w:rFonts w:ascii="Arial Narrow" w:eastAsia="Times New Roman" w:hAnsi="Arial Narrow" w:cs="Arial"/>
-          <w:sz w:val="24"/>
-          <w:szCs w:val="24"/>
-        </w:rPr>
-        <w:t>___</w:t>
+        <w:t>Player Name :___</w:t>
       </w:r>
       <w:r>
         <w:rPr>
@@ -897,25 +879,7 @@
           <w:sz w:val="18"/>
           <w:szCs w:val="18"/>
         </w:rPr>
-        <w:t xml:space="preserve">Athlete shall not be permitted to return to the activity until he/she is evaluated by </w:t>
-      </w:r>
-      <w:proofErr w:type="spellStart"/>
-      <w:r>
-        <w:rPr>
-          <w:rFonts w:ascii="Arial Narrow" w:hAnsi="Arial Narrow" w:cs="Arial"/>
-          <w:sz w:val="18"/>
-          <w:szCs w:val="18"/>
-        </w:rPr>
-        <w:t>tha</w:t>
-      </w:r>
-      <w:proofErr w:type="spellEnd"/>
-      <w:r>
-        <w:rPr>
-          <w:rFonts w:ascii="Arial Narrow" w:hAnsi="Arial Narrow" w:cs="Arial"/>
-          <w:sz w:val="18"/>
-          <w:szCs w:val="18"/>
-        </w:rPr>
-        <w:t xml:space="preserve"> licensed health care provider, who is trained in the management of concussions, active within the scope of his/her practice.</w:t>
+        <w:t>Athlete shall not be permitted to return to the activity until he/she is evaluated by tha licensed health care provider, who is trained in the management of concussions, active within the scope of his/her practice.</w:t>
       </w:r>
     </w:p>
     <w:p>
@@ -1010,33 +974,15 @@
           <w:sz w:val="18"/>
           <w:szCs w:val="18"/>
         </w:rPr>
-        <w:t xml:space="preserve">Should it be determined that a player needs to be removed from play, I understand that the protocol outline herein shall be </w:t>
-      </w:r>
-      <w:proofErr w:type="gramStart"/>
-      <w:r>
-        <w:rPr>
-          <w:rFonts w:ascii="Arial Narrow" w:hAnsi="Arial Narrow" w:cs="Arial"/>
-          <w:sz w:val="18"/>
-          <w:szCs w:val="18"/>
-        </w:rPr>
-        <w:t xml:space="preserve">followed </w:t>
-      </w:r>
-      <w:r>
-        <w:rPr>
-          <w:rFonts w:ascii="Arial Narrow" w:hAnsi="Arial Narrow" w:cs="Arial"/>
-          <w:sz w:val="18"/>
-          <w:szCs w:val="18"/>
-        </w:rPr>
-        <w:t xml:space="preserve"> for</w:t>
-      </w:r>
-      <w:proofErr w:type="gramEnd"/>
-      <w:r>
-        <w:rPr>
-          <w:rFonts w:ascii="Arial Narrow" w:hAnsi="Arial Narrow" w:cs="Arial"/>
-          <w:sz w:val="18"/>
-          <w:szCs w:val="18"/>
-        </w:rPr>
-        <w:t xml:space="preserve"> </w:t>
+        <w:t xml:space="preserve">Should it be determined that a player needs to be removed from play, I understand that the protocol outline herein shall be followed </w:t>
+      </w:r>
+      <w:r>
+        <w:rPr>
+          <w:rFonts w:ascii="Arial Narrow" w:hAnsi="Arial Narrow" w:cs="Arial"/>
+          <w:sz w:val="18"/>
+          <w:szCs w:val="18"/>
+        </w:rPr>
+        <w:t xml:space="preserve"> for </w:t>
       </w:r>
       <w:r>
         <w:rPr>
@@ -1304,7 +1250,12 @@
       </w:r>
     </w:p>
     <w:sectPr>
-      <w:headerReference w:type="default" r:id="rId7"/>
+      <w:headerReference w:type="even" r:id="rId7"/>
+      <w:headerReference w:type="default" r:id="rId8"/>
+      <w:footerReference w:type="even" r:id="rId9"/>
+      <w:footerReference w:type="default" r:id="rId10"/>
+      <w:headerReference w:type="first" r:id="rId11"/>
+      <w:footerReference w:type="first" r:id="rId12"/>
       <w:pgSz w:w="12240" w:h="15840"/>
       <w:pgMar w:top="1440" w:right="1080" w:bottom="810" w:left="1080" w:header="360" w:footer="360" w:gutter="0"/>
       <w:cols w:space="720"/>
@@ -1315,7 +1266,7 @@
 </file>
 
 <file path=word/endnotes.xml><?xml version="1.0" encoding="utf-8"?>
-<w:endnotes xmlns:wpc="http://schemas.microsoft.com/office/word/2010/wordprocessingCanvas" xmlns:cx="http://schemas.microsoft.com/office/drawing/2014/chartex" xmlns:cx1="http://schemas.microsoft.com/office/drawing/2015/9/8/chartex" xmlns:cx2="http://schemas.microsoft.com/office/drawing/2015/10/21/chartex" xmlns:cx3="http://schemas.microsoft.com/office/drawing/2016/5/9/chartex" xmlns:cx4="http://schemas.microsoft.com/office/drawing/2016/5/10/chartex" xmlns:cx5="http://schemas.microsoft.com/office/drawing/2016/5/11/chartex" xmlns:cx6="http://schemas.microsoft.com/office/drawing/2016/5/12/chartex" xmlns:cx7="http://schemas.microsoft.com/office/drawing/2016/5/13/chartex" xmlns:cx8="http://schemas.microsoft.com/office/drawing/2016/5/14/chartex" xmlns:mc="http://schemas.openxmlformats.org/markup-compatibility/2006" xmlns:aink="http://schemas.microsoft.com/office/drawing/2016/ink" xmlns:am3d="http://schemas.microsoft.com/office/drawing/2017/model3d" xmlns:o="urn:schemas-microsoft-com:office:office" xmlns:r="http://schemas.openxmlformats.org/officeDocument/2006/relationships" xmlns:m="http://schemas.openxmlformats.org/officeDocument/2006/math" xmlns:v="urn:schemas-microsoft-com:vml" xmlns:wp14="http://schemas.microsoft.com/office/word/2010/wordprocessingDrawing" xmlns:wp="http://schemas.openxmlformats.org/drawingml/2006/wordprocessingDrawing" xmlns:w10="urn:schemas-microsoft-com:office:word" xmlns:w="http://schemas.openxmlformats.org/wordprocessingml/2006/main" xmlns:w14="http://schemas.microsoft.com/office/word/2010/wordml" xmlns:w15="http://schemas.microsoft.com/office/word/2012/wordml" xmlns:w16cid="http://schemas.microsoft.com/office/word/2016/wordml/cid" xmlns:w16se="http://schemas.microsoft.com/office/word/2015/wordml/symex" xmlns:wpg="http://schemas.microsoft.com/office/word/2010/wordprocessingGroup" xmlns:wpi="http://schemas.microsoft.com/office/word/2010/wordprocessingInk" xmlns:wne="http://schemas.microsoft.com/office/word/2006/wordml" xmlns:wps="http://schemas.microsoft.com/office/word/2010/wordprocessingShape" mc:Ignorable="w14 w15 w16se w16cid wp14">
+<w:endnotes xmlns:wpc="http://schemas.microsoft.com/office/word/2010/wordprocessingCanvas" xmlns:cx="http://schemas.microsoft.com/office/drawing/2014/chartex" xmlns:cx1="http://schemas.microsoft.com/office/drawing/2015/9/8/chartex" xmlns:cx2="http://schemas.microsoft.com/office/drawing/2015/10/21/chartex" xmlns:cx3="http://schemas.microsoft.com/office/drawing/2016/5/9/chartex" xmlns:cx4="http://schemas.microsoft.com/office/drawing/2016/5/10/chartex" xmlns:cx5="http://schemas.microsoft.com/office/drawing/2016/5/11/chartex" xmlns:cx6="http://schemas.microsoft.com/office/drawing/2016/5/12/chartex" xmlns:cx7="http://schemas.microsoft.com/office/drawing/2016/5/13/chartex" xmlns:cx8="http://schemas.microsoft.com/office/drawing/2016/5/14/chartex" xmlns:mc="http://schemas.openxmlformats.org/markup-compatibility/2006" xmlns:aink="http://schemas.microsoft.com/office/drawing/2016/ink" xmlns:am3d="http://schemas.microsoft.com/office/drawing/2017/model3d" xmlns:o="urn:schemas-microsoft-com:office:office" xmlns:r="http://schemas.openxmlformats.org/officeDocument/2006/relationships" xmlns:m="http://schemas.openxmlformats.org/officeDocument/2006/math" xmlns:v="urn:schemas-microsoft-com:vml" xmlns:wp14="http://schemas.microsoft.com/office/word/2010/wordprocessingDrawing" xmlns:wp="http://schemas.openxmlformats.org/drawingml/2006/wordprocessingDrawing" xmlns:w10="urn:schemas-microsoft-com:office:word" xmlns:w="http://schemas.openxmlformats.org/wordprocessingml/2006/main" xmlns:w14="http://schemas.microsoft.com/office/word/2010/wordml" xmlns:w15="http://schemas.microsoft.com/office/word/2012/wordml" xmlns:w16cex="http://schemas.microsoft.com/office/word/2018/wordml/cex" xmlns:w16cid="http://schemas.microsoft.com/office/word/2016/wordml/cid" xmlns:w16="http://schemas.microsoft.com/office/word/2018/wordml" xmlns:w16sdtdh="http://schemas.microsoft.com/office/word/2020/wordml/sdtdatahash" xmlns:w16se="http://schemas.microsoft.com/office/word/2015/wordml/symex" xmlns:wpg="http://schemas.microsoft.com/office/word/2010/wordprocessingGroup" xmlns:wpi="http://schemas.microsoft.com/office/word/2010/wordprocessingInk" xmlns:wne="http://schemas.microsoft.com/office/word/2006/wordml" xmlns:wps="http://schemas.microsoft.com/office/word/2010/wordprocessingShape" mc:Ignorable="w14 w15 w16se w16cid w16 w16cex w16sdtdh wp14">
   <w:endnote w:type="separator" w:id="-1">
     <w:p>
       <w:pPr>
@@ -1339,8 +1290,38 @@
 </w:endnotes>
 </file>
 
+<file path=word/footer1.xml><?xml version="1.0" encoding="utf-8"?>
+<w:ftr xmlns:wpc="http://schemas.microsoft.com/office/word/2010/wordprocessingCanvas" xmlns:cx="http://schemas.microsoft.com/office/drawing/2014/chartex" xmlns:cx1="http://schemas.microsoft.com/office/drawing/2015/9/8/chartex" xmlns:cx2="http://schemas.microsoft.com/office/drawing/2015/10/21/chartex" xmlns:cx3="http://schemas.microsoft.com/office/drawing/2016/5/9/chartex" xmlns:cx4="http://schemas.microsoft.com/office/drawing/2016/5/10/chartex" xmlns:cx5="http://schemas.microsoft.com/office/drawing/2016/5/11/chartex" xmlns:cx6="http://schemas.microsoft.com/office/drawing/2016/5/12/chartex" xmlns:cx7="http://schemas.microsoft.com/office/drawing/2016/5/13/chartex" xmlns:cx8="http://schemas.microsoft.com/office/drawing/2016/5/14/chartex" xmlns:mc="http://schemas.openxmlformats.org/markup-compatibility/2006" xmlns:aink="http://schemas.microsoft.com/office/drawing/2016/ink" xmlns:am3d="http://schemas.microsoft.com/office/drawing/2017/model3d" xmlns:o="urn:schemas-microsoft-com:office:office" xmlns:r="http://schemas.openxmlformats.org/officeDocument/2006/relationships" xmlns:m="http://schemas.openxmlformats.org/officeDocument/2006/math" xmlns:v="urn:schemas-microsoft-com:vml" xmlns:wp14="http://schemas.microsoft.com/office/word/2010/wordprocessingDrawing" xmlns:wp="http://schemas.openxmlformats.org/drawingml/2006/wordprocessingDrawing" xmlns:w10="urn:schemas-microsoft-com:office:word" xmlns:w="http://schemas.openxmlformats.org/wordprocessingml/2006/main" xmlns:w14="http://schemas.microsoft.com/office/word/2010/wordml" xmlns:w15="http://schemas.microsoft.com/office/word/2012/wordml" xmlns:w16cex="http://schemas.microsoft.com/office/word/2018/wordml/cex" xmlns:w16cid="http://schemas.microsoft.com/office/word/2016/wordml/cid" xmlns:w16="http://schemas.microsoft.com/office/word/2018/wordml" xmlns:w16sdtdh="http://schemas.microsoft.com/office/word/2020/wordml/sdtdatahash" xmlns:w16se="http://schemas.microsoft.com/office/word/2015/wordml/symex" xmlns:wpg="http://schemas.microsoft.com/office/word/2010/wordprocessingGroup" xmlns:wpi="http://schemas.microsoft.com/office/word/2010/wordprocessingInk" xmlns:wne="http://schemas.microsoft.com/office/word/2006/wordml" xmlns:wps="http://schemas.microsoft.com/office/word/2010/wordprocessingShape" mc:Ignorable="w14 w15 w16se w16cid w16 w16cex w16sdtdh wp14">
+  <w:p>
+    <w:pPr>
+      <w:pStyle w:val="Footer"/>
+    </w:pPr>
+  </w:p>
+</w:ftr>
+</file>
+
+<file path=word/footer2.xml><?xml version="1.0" encoding="utf-8"?>
+<w:ftr xmlns:wpc="http://schemas.microsoft.com/office/word/2010/wordprocessingCanvas" xmlns:cx="http://schemas.microsoft.com/office/drawing/2014/chartex" xmlns:cx1="http://schemas.microsoft.com/office/drawing/2015/9/8/chartex" xmlns:cx2="http://schemas.microsoft.com/office/drawing/2015/10/21/chartex" xmlns:cx3="http://schemas.microsoft.com/office/drawing/2016/5/9/chartex" xmlns:cx4="http://schemas.microsoft.com/office/drawing/2016/5/10/chartex" xmlns:cx5="http://schemas.microsoft.com/office/drawing/2016/5/11/chartex" xmlns:cx6="http://schemas.microsoft.com/office/drawing/2016/5/12/chartex" xmlns:cx7="http://schemas.microsoft.com/office/drawing/2016/5/13/chartex" xmlns:cx8="http://schemas.microsoft.com/office/drawing/2016/5/14/chartex" xmlns:mc="http://schemas.openxmlformats.org/markup-compatibility/2006" xmlns:aink="http://schemas.microsoft.com/office/drawing/2016/ink" xmlns:am3d="http://schemas.microsoft.com/office/drawing/2017/model3d" xmlns:o="urn:schemas-microsoft-com:office:office" xmlns:r="http://schemas.openxmlformats.org/officeDocument/2006/relationships" xmlns:m="http://schemas.openxmlformats.org/officeDocument/2006/math" xmlns:v="urn:schemas-microsoft-com:vml" xmlns:wp14="http://schemas.microsoft.com/office/word/2010/wordprocessingDrawing" xmlns:wp="http://schemas.openxmlformats.org/drawingml/2006/wordprocessingDrawing" xmlns:w10="urn:schemas-microsoft-com:office:word" xmlns:w="http://schemas.openxmlformats.org/wordprocessingml/2006/main" xmlns:w14="http://schemas.microsoft.com/office/word/2010/wordml" xmlns:w15="http://schemas.microsoft.com/office/word/2012/wordml" xmlns:w16cex="http://schemas.microsoft.com/office/word/2018/wordml/cex" xmlns:w16cid="http://schemas.microsoft.com/office/word/2016/wordml/cid" xmlns:w16="http://schemas.microsoft.com/office/word/2018/wordml" xmlns:w16sdtdh="http://schemas.microsoft.com/office/word/2020/wordml/sdtdatahash" xmlns:w16se="http://schemas.microsoft.com/office/word/2015/wordml/symex" xmlns:wpg="http://schemas.microsoft.com/office/word/2010/wordprocessingGroup" xmlns:wpi="http://schemas.microsoft.com/office/word/2010/wordprocessingInk" xmlns:wne="http://schemas.microsoft.com/office/word/2006/wordml" xmlns:wps="http://schemas.microsoft.com/office/word/2010/wordprocessingShape" mc:Ignorable="w14 w15 w16se w16cid w16 w16cex w16sdtdh wp14">
+  <w:p>
+    <w:pPr>
+      <w:pStyle w:val="Footer"/>
+    </w:pPr>
+  </w:p>
+</w:ftr>
+</file>
+
+<file path=word/footer3.xml><?xml version="1.0" encoding="utf-8"?>
+<w:ftr xmlns:wpc="http://schemas.microsoft.com/office/word/2010/wordprocessingCanvas" xmlns:cx="http://schemas.microsoft.com/office/drawing/2014/chartex" xmlns:cx1="http://schemas.microsoft.com/office/drawing/2015/9/8/chartex" xmlns:cx2="http://schemas.microsoft.com/office/drawing/2015/10/21/chartex" xmlns:cx3="http://schemas.microsoft.com/office/drawing/2016/5/9/chartex" xmlns:cx4="http://schemas.microsoft.com/office/drawing/2016/5/10/chartex" xmlns:cx5="http://schemas.microsoft.com/office/drawing/2016/5/11/chartex" xmlns:cx6="http://schemas.microsoft.com/office/drawing/2016/5/12/chartex" xmlns:cx7="http://schemas.microsoft.com/office/drawing/2016/5/13/chartex" xmlns:cx8="http://schemas.microsoft.com/office/drawing/2016/5/14/chartex" xmlns:mc="http://schemas.openxmlformats.org/markup-compatibility/2006" xmlns:aink="http://schemas.microsoft.com/office/drawing/2016/ink" xmlns:am3d="http://schemas.microsoft.com/office/drawing/2017/model3d" xmlns:o="urn:schemas-microsoft-com:office:office" xmlns:r="http://schemas.openxmlformats.org/officeDocument/2006/relationships" xmlns:m="http://schemas.openxmlformats.org/officeDocument/2006/math" xmlns:v="urn:schemas-microsoft-com:vml" xmlns:wp14="http://schemas.microsoft.com/office/word/2010/wordprocessingDrawing" xmlns:wp="http://schemas.openxmlformats.org/drawingml/2006/wordprocessingDrawing" xmlns:w10="urn:schemas-microsoft-com:office:word" xmlns:w="http://schemas.openxmlformats.org/wordprocessingml/2006/main" xmlns:w14="http://schemas.microsoft.com/office/word/2010/wordml" xmlns:w15="http://schemas.microsoft.com/office/word/2012/wordml" xmlns:w16cex="http://schemas.microsoft.com/office/word/2018/wordml/cex" xmlns:w16cid="http://schemas.microsoft.com/office/word/2016/wordml/cid" xmlns:w16="http://schemas.microsoft.com/office/word/2018/wordml" xmlns:w16sdtdh="http://schemas.microsoft.com/office/word/2020/wordml/sdtdatahash" xmlns:w16se="http://schemas.microsoft.com/office/word/2015/wordml/symex" xmlns:wpg="http://schemas.microsoft.com/office/word/2010/wordprocessingGroup" xmlns:wpi="http://schemas.microsoft.com/office/word/2010/wordprocessingInk" xmlns:wne="http://schemas.microsoft.com/office/word/2006/wordml" xmlns:wps="http://schemas.microsoft.com/office/word/2010/wordprocessingShape" mc:Ignorable="w14 w15 w16se w16cid w16 w16cex w16sdtdh wp14">
+  <w:p>
+    <w:pPr>
+      <w:pStyle w:val="Footer"/>
+    </w:pPr>
+  </w:p>
+</w:ftr>
+</file>
+
 <file path=word/footnotes.xml><?xml version="1.0" encoding="utf-8"?>
-<w:footnotes xmlns:wpc="http://schemas.microsoft.com/office/word/2010/wordprocessingCanvas" xmlns:cx="http://schemas.microsoft.com/office/drawing/2014/chartex" xmlns:cx1="http://schemas.microsoft.com/office/drawing/2015/9/8/chartex" xmlns:cx2="http://schemas.microsoft.com/office/drawing/2015/10/21/chartex" xmlns:cx3="http://schemas.microsoft.com/office/drawing/2016/5/9/chartex" xmlns:cx4="http://schemas.microsoft.com/office/drawing/2016/5/10/chartex" xmlns:cx5="http://schemas.microsoft.com/office/drawing/2016/5/11/chartex" xmlns:cx6="http://schemas.microsoft.com/office/drawing/2016/5/12/chartex" xmlns:cx7="http://schemas.microsoft.com/office/drawing/2016/5/13/chartex" xmlns:cx8="http://schemas.microsoft.com/office/drawing/2016/5/14/chartex" xmlns:mc="http://schemas.openxmlformats.org/markup-compatibility/2006" xmlns:aink="http://schemas.microsoft.com/office/drawing/2016/ink" xmlns:am3d="http://schemas.microsoft.com/office/drawing/2017/model3d" xmlns:o="urn:schemas-microsoft-com:office:office" xmlns:r="http://schemas.openxmlformats.org/officeDocument/2006/relationships" xmlns:m="http://schemas.openxmlformats.org/officeDocument/2006/math" xmlns:v="urn:schemas-microsoft-com:vml" xmlns:wp14="http://schemas.microsoft.com/office/word/2010/wordprocessingDrawing" xmlns:wp="http://schemas.openxmlformats.org/drawingml/2006/wordprocessingDrawing" xmlns:w10="urn:schemas-microsoft-com:office:word" xmlns:w="http://schemas.openxmlformats.org/wordprocessingml/2006/main" xmlns:w14="http://schemas.microsoft.com/office/word/2010/wordml" xmlns:w15="http://schemas.microsoft.com/office/word/2012/wordml" xmlns:w16cid="http://schemas.microsoft.com/office/word/2016/wordml/cid" xmlns:w16se="http://schemas.microsoft.com/office/word/2015/wordml/symex" xmlns:wpg="http://schemas.microsoft.com/office/word/2010/wordprocessingGroup" xmlns:wpi="http://schemas.microsoft.com/office/word/2010/wordprocessingInk" xmlns:wne="http://schemas.microsoft.com/office/word/2006/wordml" xmlns:wps="http://schemas.microsoft.com/office/word/2010/wordprocessingShape" mc:Ignorable="w14 w15 w16se w16cid wp14">
+<w:footnotes xmlns:wpc="http://schemas.microsoft.com/office/word/2010/wordprocessingCanvas" xmlns:cx="http://schemas.microsoft.com/office/drawing/2014/chartex" xmlns:cx1="http://schemas.microsoft.com/office/drawing/2015/9/8/chartex" xmlns:cx2="http://schemas.microsoft.com/office/drawing/2015/10/21/chartex" xmlns:cx3="http://schemas.microsoft.com/office/drawing/2016/5/9/chartex" xmlns:cx4="http://schemas.microsoft.com/office/drawing/2016/5/10/chartex" xmlns:cx5="http://schemas.microsoft.com/office/drawing/2016/5/11/chartex" xmlns:cx6="http://schemas.microsoft.com/office/drawing/2016/5/12/chartex" xmlns:cx7="http://schemas.microsoft.com/office/drawing/2016/5/13/chartex" xmlns:cx8="http://schemas.microsoft.com/office/drawing/2016/5/14/chartex" xmlns:mc="http://schemas.openxmlformats.org/markup-compatibility/2006" xmlns:aink="http://schemas.microsoft.com/office/drawing/2016/ink" xmlns:am3d="http://schemas.microsoft.com/office/drawing/2017/model3d" xmlns:o="urn:schemas-microsoft-com:office:office" xmlns:r="http://schemas.openxmlformats.org/officeDocument/2006/relationships" xmlns:m="http://schemas.openxmlformats.org/officeDocument/2006/math" xmlns:v="urn:schemas-microsoft-com:vml" xmlns:wp14="http://schemas.microsoft.com/office/word/2010/wordprocessingDrawing" xmlns:wp="http://schemas.openxmlformats.org/drawingml/2006/wordprocessingDrawing" xmlns:w10="urn:schemas-microsoft-com:office:word" xmlns:w="http://schemas.openxmlformats.org/wordprocessingml/2006/main" xmlns:w14="http://schemas.microsoft.com/office/word/2010/wordml" xmlns:w15="http://schemas.microsoft.com/office/word/2012/wordml" xmlns:w16cex="http://schemas.microsoft.com/office/word/2018/wordml/cex" xmlns:w16cid="http://schemas.microsoft.com/office/word/2016/wordml/cid" xmlns:w16="http://schemas.microsoft.com/office/word/2018/wordml" xmlns:w16sdtdh="http://schemas.microsoft.com/office/word/2020/wordml/sdtdatahash" xmlns:w16se="http://schemas.microsoft.com/office/word/2015/wordml/symex" xmlns:wpg="http://schemas.microsoft.com/office/word/2010/wordprocessingGroup" xmlns:wpi="http://schemas.microsoft.com/office/word/2010/wordprocessingInk" xmlns:wne="http://schemas.microsoft.com/office/word/2006/wordml" xmlns:wps="http://schemas.microsoft.com/office/word/2010/wordprocessingShape" mc:Ignorable="w14 w15 w16se w16cid w16 w16cex w16sdtdh wp14">
   <w:footnote w:type="separator" w:id="-1">
     <w:p>
       <w:pPr>
@@ -1365,7 +1346,17 @@
 </file>
 
 <file path=word/header1.xml><?xml version="1.0" encoding="utf-8"?>
-<w:hdr xmlns:wpc="http://schemas.microsoft.com/office/word/2010/wordprocessingCanvas" xmlns:cx="http://schemas.microsoft.com/office/drawing/2014/chartex" xmlns:cx1="http://schemas.microsoft.com/office/drawing/2015/9/8/chartex" xmlns:cx2="http://schemas.microsoft.com/office/drawing/2015/10/21/chartex" xmlns:cx3="http://schemas.microsoft.com/office/drawing/2016/5/9/chartex" xmlns:cx4="http://schemas.microsoft.com/office/drawing/2016/5/10/chartex" xmlns:cx5="http://schemas.microsoft.com/office/drawing/2016/5/11/chartex" xmlns:cx6="http://schemas.microsoft.com/office/drawing/2016/5/12/chartex" xmlns:cx7="http://schemas.microsoft.com/office/drawing/2016/5/13/chartex" xmlns:cx8="http://schemas.microsoft.com/office/drawing/2016/5/14/chartex" xmlns:mc="http://schemas.openxmlformats.org/markup-compatibility/2006" xmlns:aink="http://schemas.microsoft.com/office/drawing/2016/ink" xmlns:am3d="http://schemas.microsoft.com/office/drawing/2017/model3d" xmlns:o="urn:schemas-microsoft-com:office:office" xmlns:r="http://schemas.openxmlformats.org/officeDocument/2006/relationships" xmlns:m="http://schemas.openxmlformats.org/officeDocument/2006/math" xmlns:v="urn:schemas-microsoft-com:vml" xmlns:wp14="http://schemas.microsoft.com/office/word/2010/wordprocessingDrawing" xmlns:wp="http://schemas.openxmlformats.org/drawingml/2006/wordprocessingDrawing" xmlns:w10="urn:schemas-microsoft-com:office:word" xmlns:w="http://schemas.openxmlformats.org/wordprocessingml/2006/main" xmlns:w14="http://schemas.microsoft.com/office/word/2010/wordml" xmlns:w15="http://schemas.microsoft.com/office/word/2012/wordml" xmlns:w16cid="http://schemas.microsoft.com/office/word/2016/wordml/cid" xmlns:w16se="http://schemas.microsoft.com/office/word/2015/wordml/symex" xmlns:wpg="http://schemas.microsoft.com/office/word/2010/wordprocessingGroup" xmlns:wpi="http://schemas.microsoft.com/office/word/2010/wordprocessingInk" xmlns:wne="http://schemas.microsoft.com/office/word/2006/wordml" xmlns:wps="http://schemas.microsoft.com/office/word/2010/wordprocessingShape" mc:Ignorable="w14 w15 w16se w16cid wp14">
+<w:hdr xmlns:wpc="http://schemas.microsoft.com/office/word/2010/wordprocessingCanvas" xmlns:cx="http://schemas.microsoft.com/office/drawing/2014/chartex" xmlns:cx1="http://schemas.microsoft.com/office/drawing/2015/9/8/chartex" xmlns:cx2="http://schemas.microsoft.com/office/drawing/2015/10/21/chartex" xmlns:cx3="http://schemas.microsoft.com/office/drawing/2016/5/9/chartex" xmlns:cx4="http://schemas.microsoft.com/office/drawing/2016/5/10/chartex" xmlns:cx5="http://schemas.microsoft.com/office/drawing/2016/5/11/chartex" xmlns:cx6="http://schemas.microsoft.com/office/drawing/2016/5/12/chartex" xmlns:cx7="http://schemas.microsoft.com/office/drawing/2016/5/13/chartex" xmlns:cx8="http://schemas.microsoft.com/office/drawing/2016/5/14/chartex" xmlns:mc="http://schemas.openxmlformats.org/markup-compatibility/2006" xmlns:aink="http://schemas.microsoft.com/office/drawing/2016/ink" xmlns:am3d="http://schemas.microsoft.com/office/drawing/2017/model3d" xmlns:o="urn:schemas-microsoft-com:office:office" xmlns:r="http://schemas.openxmlformats.org/officeDocument/2006/relationships" xmlns:m="http://schemas.openxmlformats.org/officeDocument/2006/math" xmlns:v="urn:schemas-microsoft-com:vml" xmlns:wp14="http://schemas.microsoft.com/office/word/2010/wordprocessingDrawing" xmlns:wp="http://schemas.openxmlformats.org/drawingml/2006/wordprocessingDrawing" xmlns:w10="urn:schemas-microsoft-com:office:word" xmlns:w="http://schemas.openxmlformats.org/wordprocessingml/2006/main" xmlns:w14="http://schemas.microsoft.com/office/word/2010/wordml" xmlns:w15="http://schemas.microsoft.com/office/word/2012/wordml" xmlns:w16cex="http://schemas.microsoft.com/office/word/2018/wordml/cex" xmlns:w16cid="http://schemas.microsoft.com/office/word/2016/wordml/cid" xmlns:w16="http://schemas.microsoft.com/office/word/2018/wordml" xmlns:w16sdtdh="http://schemas.microsoft.com/office/word/2020/wordml/sdtdatahash" xmlns:w16se="http://schemas.microsoft.com/office/word/2015/wordml/symex" xmlns:wpg="http://schemas.microsoft.com/office/word/2010/wordprocessingGroup" xmlns:wpi="http://schemas.microsoft.com/office/word/2010/wordprocessingInk" xmlns:wne="http://schemas.microsoft.com/office/word/2006/wordml" xmlns:wps="http://schemas.microsoft.com/office/word/2010/wordprocessingShape" mc:Ignorable="w14 w15 w16se w16cid w16 w16cex w16sdtdh wp14">
+  <w:p>
+    <w:pPr>
+      <w:pStyle w:val="Header"/>
+    </w:pPr>
+  </w:p>
+</w:hdr>
+</file>
+
+<file path=word/header2.xml><?xml version="1.0" encoding="utf-8"?>
+<w:hdr xmlns:wpc="http://schemas.microsoft.com/office/word/2010/wordprocessingCanvas" xmlns:cx="http://schemas.microsoft.com/office/drawing/2014/chartex" xmlns:cx1="http://schemas.microsoft.com/office/drawing/2015/9/8/chartex" xmlns:cx2="http://schemas.microsoft.com/office/drawing/2015/10/21/chartex" xmlns:cx3="http://schemas.microsoft.com/office/drawing/2016/5/9/chartex" xmlns:cx4="http://schemas.microsoft.com/office/drawing/2016/5/10/chartex" xmlns:cx5="http://schemas.microsoft.com/office/drawing/2016/5/11/chartex" xmlns:cx6="http://schemas.microsoft.com/office/drawing/2016/5/12/chartex" xmlns:cx7="http://schemas.microsoft.com/office/drawing/2016/5/13/chartex" xmlns:cx8="http://schemas.microsoft.com/office/drawing/2016/5/14/chartex" xmlns:mc="http://schemas.openxmlformats.org/markup-compatibility/2006" xmlns:aink="http://schemas.microsoft.com/office/drawing/2016/ink" xmlns:am3d="http://schemas.microsoft.com/office/drawing/2017/model3d" xmlns:o="urn:schemas-microsoft-com:office:office" xmlns:r="http://schemas.openxmlformats.org/officeDocument/2006/relationships" xmlns:m="http://schemas.openxmlformats.org/officeDocument/2006/math" xmlns:v="urn:schemas-microsoft-com:vml" xmlns:wp14="http://schemas.microsoft.com/office/word/2010/wordprocessingDrawing" xmlns:wp="http://schemas.openxmlformats.org/drawingml/2006/wordprocessingDrawing" xmlns:w10="urn:schemas-microsoft-com:office:word" xmlns:w="http://schemas.openxmlformats.org/wordprocessingml/2006/main" xmlns:w14="http://schemas.microsoft.com/office/word/2010/wordml" xmlns:w15="http://schemas.microsoft.com/office/word/2012/wordml" xmlns:w16cex="http://schemas.microsoft.com/office/word/2018/wordml/cex" xmlns:w16cid="http://schemas.microsoft.com/office/word/2016/wordml/cid" xmlns:w16="http://schemas.microsoft.com/office/word/2018/wordml" xmlns:w16sdtdh="http://schemas.microsoft.com/office/word/2020/wordml/sdtdatahash" xmlns:w16se="http://schemas.microsoft.com/office/word/2015/wordml/symex" xmlns:wpg="http://schemas.microsoft.com/office/word/2010/wordprocessingGroup" xmlns:wpi="http://schemas.microsoft.com/office/word/2010/wordprocessingInk" xmlns:wne="http://schemas.microsoft.com/office/word/2006/wordml" xmlns:wps="http://schemas.microsoft.com/office/word/2010/wordprocessingShape" mc:Ignorable="w14 w15 w16se w16cid w16 w16cex w16sdtdh wp14">
   <w:p>
     <w:pPr>
       <w:pStyle w:val="Header"/>
@@ -1377,7 +1368,7 @@
       <mc:AlternateContent>
         <mc:Choice Requires="wps">
           <w:drawing>
-            <wp:anchor distT="0" distB="0" distL="114300" distR="114300" simplePos="0" relativeHeight="251659264" behindDoc="0" locked="0" layoutInCell="1" allowOverlap="1" wp14:anchorId="52124CE5" wp14:editId="231CC755">
+            <wp:anchor distT="0" distB="0" distL="114300" distR="114300" simplePos="0" relativeHeight="251659264" behindDoc="0" locked="0" layoutInCell="1" allowOverlap="1" wp14:anchorId="20804018" wp14:editId="7327933C">
               <wp:simplePos x="0" y="0"/>
               <wp:positionH relativeFrom="column">
                 <wp:posOffset>1247775</wp:posOffset>
@@ -1441,7 +1432,7 @@
                               <w:sz w:val="28"/>
                               <w:szCs w:val="28"/>
                             </w:rPr>
-                            <w:t>201</w:t>
+                            <w:t>20</w:t>
                           </w:r>
                           <w:r>
                             <w:rPr>
@@ -1449,7 +1440,7 @@
                               <w:sz w:val="28"/>
                               <w:szCs w:val="28"/>
                             </w:rPr>
-                            <w:t>9</w:t>
+                            <w:t>20</w:t>
                           </w:r>
                           <w:r>
                             <w:rPr>
@@ -1465,7 +1456,7 @@
                               <w:sz w:val="28"/>
                               <w:szCs w:val="28"/>
                             </w:rPr>
-                            <w:t>20</w:t>
+                            <w:t>2</w:t>
                           </w:r>
                           <w:r>
                             <w:rPr>
@@ -1473,16 +1464,15 @@
                               <w:sz w:val="28"/>
                               <w:szCs w:val="28"/>
                             </w:rPr>
-                            <w:t xml:space="preserve"> </w:t>
+                            <w:t>1</w:t>
                           </w:r>
-                          <w:proofErr w:type="gramStart"/>
                           <w:r>
                             <w:rPr>
                               <w:color w:val="1F497D" w:themeColor="text2"/>
                               <w:sz w:val="28"/>
                               <w:szCs w:val="28"/>
                             </w:rPr>
-                            <w:t xml:space="preserve">- </w:t>
+                            <w:t xml:space="preserve"> - </w:t>
                           </w:r>
                           <w:r>
                             <w:rPr>
@@ -1498,16 +1488,7 @@
                               <w:sz w:val="28"/>
                               <w:szCs w:val="28"/>
                             </w:rPr>
-                            <w:t>Acknowledgement</w:t>
-                          </w:r>
-                          <w:proofErr w:type="gramEnd"/>
-                          <w:r>
-                            <w:rPr>
-                              <w:color w:val="1F497D" w:themeColor="text2"/>
-                              <w:sz w:val="28"/>
-                              <w:szCs w:val="28"/>
-                            </w:rPr>
-                            <w:t xml:space="preserve"> </w:t>
+                            <w:t xml:space="preserve">Acknowledgement </w:t>
                           </w:r>
                           <w:r>
                             <w:rPr>
@@ -1548,7 +1529,7 @@
         </mc:Choice>
         <mc:Fallback>
           <w:pict>
-            <v:rect w14:anchorId="52124CE5" id="Rectangle 2" o:spid="_x0000_s1026" style="position:absolute;margin-left:98.25pt;margin-top:4.5pt;width:384pt;height:36pt;z-index:251659264;visibility:visible;mso-wrap-style:square;mso-width-percent:0;mso-height-percent:0;mso-wrap-distance-left:9pt;mso-wrap-distance-top:0;mso-wrap-distance-right:9pt;mso-wrap-distance-bottom:0;mso-position-horizontal:absolute;mso-position-horizontal-relative:text;mso-position-vertical:absolute;mso-position-vertical-relative:text;mso-width-percent:0;mso-height-percent:0;mso-width-relative:margin;mso-height-relative:margin;v-text-anchor:middle" o:gfxdata="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" fillcolor="white [3212]" strokecolor="#eeece1 [3214]" strokeweight="2pt">
+            <v:rect w14:anchorId="20804018" id="Rectangle 2" o:spid="_x0000_s1026" style="position:absolute;margin-left:98.25pt;margin-top:4.5pt;width:384pt;height:36pt;z-index:251659264;visibility:visible;mso-wrap-style:square;mso-width-percent:0;mso-height-percent:0;mso-wrap-distance-left:9pt;mso-wrap-distance-top:0;mso-wrap-distance-right:9pt;mso-wrap-distance-bottom:0;mso-position-horizontal:absolute;mso-position-horizontal-relative:text;mso-position-vertical:absolute;mso-position-vertical-relative:text;mso-width-percent:0;mso-height-percent:0;mso-width-relative:margin;mso-height-relative:margin;v-text-anchor:middle" o:gfxdata="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" fillcolor="white [3212]" strokecolor="#eeece1 [3214]" strokeweight="2pt">
               <v:textbox>
                 <w:txbxContent>
                   <w:p>
@@ -1563,7 +1544,7 @@
                         <w:sz w:val="28"/>
                         <w:szCs w:val="28"/>
                       </w:rPr>
-                      <w:t>201</w:t>
+                      <w:t>20</w:t>
                     </w:r>
                     <w:r>
                       <w:rPr>
@@ -1571,7 +1552,7 @@
                         <w:sz w:val="28"/>
                         <w:szCs w:val="28"/>
                       </w:rPr>
-                      <w:t>9</w:t>
+                      <w:t>20</w:t>
                     </w:r>
                     <w:r>
                       <w:rPr>
@@ -1587,7 +1568,7 @@
                         <w:sz w:val="28"/>
                         <w:szCs w:val="28"/>
                       </w:rPr>
-                      <w:t>20</w:t>
+                      <w:t>2</w:t>
                     </w:r>
                     <w:r>
                       <w:rPr>
@@ -1595,16 +1576,15 @@
                         <w:sz w:val="28"/>
                         <w:szCs w:val="28"/>
                       </w:rPr>
-                      <w:t xml:space="preserve"> </w:t>
+                      <w:t>1</w:t>
                     </w:r>
-                    <w:proofErr w:type="gramStart"/>
                     <w:r>
                       <w:rPr>
                         <w:color w:val="1F497D" w:themeColor="text2"/>
                         <w:sz w:val="28"/>
                         <w:szCs w:val="28"/>
                       </w:rPr>
-                      <w:t xml:space="preserve">- </w:t>
+                      <w:t xml:space="preserve"> - </w:t>
                     </w:r>
                     <w:r>
                       <w:rPr>
@@ -1620,16 +1600,7 @@
                         <w:sz w:val="28"/>
                         <w:szCs w:val="28"/>
                       </w:rPr>
-                      <w:t>Acknowledgement</w:t>
-                    </w:r>
-                    <w:proofErr w:type="gramEnd"/>
-                    <w:r>
-                      <w:rPr>
-                        <w:color w:val="1F497D" w:themeColor="text2"/>
-                        <w:sz w:val="28"/>
-                        <w:szCs w:val="28"/>
-                      </w:rPr>
-                      <w:t xml:space="preserve"> </w:t>
+                      <w:t xml:space="preserve">Acknowledgement </w:t>
                     </w:r>
                     <w:r>
                       <w:rPr>
@@ -1660,7 +1631,7 @@
         <w:noProof/>
       </w:rPr>
       <w:drawing>
-        <wp:inline distT="0" distB="0" distL="0" distR="0" wp14:anchorId="2217CF10" wp14:editId="066F61B9">
+        <wp:inline distT="0" distB="0" distL="0" distR="0" wp14:anchorId="50485FAE" wp14:editId="038B6BDC">
           <wp:extent cx="1027968" cy="581025"/>
           <wp:effectExtent l="0" t="0" r="1270" b="0"/>
           <wp:docPr id="1" name="Picture 1" descr="http://iscaha.com/scaha/images/pages/scaha_logo.png"/>
@@ -1715,8 +1686,18 @@
 </w:hdr>
 </file>
 
+<file path=word/header3.xml><?xml version="1.0" encoding="utf-8"?>
+<w:hdr xmlns:wpc="http://schemas.microsoft.com/office/word/2010/wordprocessingCanvas" xmlns:cx="http://schemas.microsoft.com/office/drawing/2014/chartex" xmlns:cx1="http://schemas.microsoft.com/office/drawing/2015/9/8/chartex" xmlns:cx2="http://schemas.microsoft.com/office/drawing/2015/10/21/chartex" xmlns:cx3="http://schemas.microsoft.com/office/drawing/2016/5/9/chartex" xmlns:cx4="http://schemas.microsoft.com/office/drawing/2016/5/10/chartex" xmlns:cx5="http://schemas.microsoft.com/office/drawing/2016/5/11/chartex" xmlns:cx6="http://schemas.microsoft.com/office/drawing/2016/5/12/chartex" xmlns:cx7="http://schemas.microsoft.com/office/drawing/2016/5/13/chartex" xmlns:cx8="http://schemas.microsoft.com/office/drawing/2016/5/14/chartex" xmlns:mc="http://schemas.openxmlformats.org/markup-compatibility/2006" xmlns:aink="http://schemas.microsoft.com/office/drawing/2016/ink" xmlns:am3d="http://schemas.microsoft.com/office/drawing/2017/model3d" xmlns:o="urn:schemas-microsoft-com:office:office" xmlns:r="http://schemas.openxmlformats.org/officeDocument/2006/relationships" xmlns:m="http://schemas.openxmlformats.org/officeDocument/2006/math" xmlns:v="urn:schemas-microsoft-com:vml" xmlns:wp14="http://schemas.microsoft.com/office/word/2010/wordprocessingDrawing" xmlns:wp="http://schemas.openxmlformats.org/drawingml/2006/wordprocessingDrawing" xmlns:w10="urn:schemas-microsoft-com:office:word" xmlns:w="http://schemas.openxmlformats.org/wordprocessingml/2006/main" xmlns:w14="http://schemas.microsoft.com/office/word/2010/wordml" xmlns:w15="http://schemas.microsoft.com/office/word/2012/wordml" xmlns:w16cex="http://schemas.microsoft.com/office/word/2018/wordml/cex" xmlns:w16cid="http://schemas.microsoft.com/office/word/2016/wordml/cid" xmlns:w16="http://schemas.microsoft.com/office/word/2018/wordml" xmlns:w16sdtdh="http://schemas.microsoft.com/office/word/2020/wordml/sdtdatahash" xmlns:w16se="http://schemas.microsoft.com/office/word/2015/wordml/symex" xmlns:wpg="http://schemas.microsoft.com/office/word/2010/wordprocessingGroup" xmlns:wpi="http://schemas.microsoft.com/office/word/2010/wordprocessingInk" xmlns:wne="http://schemas.microsoft.com/office/word/2006/wordml" xmlns:wps="http://schemas.microsoft.com/office/word/2010/wordprocessingShape" mc:Ignorable="w14 w15 w16se w16cid w16 w16cex w16sdtdh wp14">
+  <w:p>
+    <w:pPr>
+      <w:pStyle w:val="Header"/>
+    </w:pPr>
+  </w:p>
+</w:hdr>
+</file>
+
 <file path=word/numbering.xml><?xml version="1.0" encoding="utf-8"?>
-<w:numbering xmlns:wpc="http://schemas.microsoft.com/office/word/2010/wordprocessingCanvas" xmlns:cx="http://schemas.microsoft.com/office/drawing/2014/chartex" xmlns:cx1="http://schemas.microsoft.com/office/drawing/2015/9/8/chartex" xmlns:cx2="http://schemas.microsoft.com/office/drawing/2015/10/21/chartex" xmlns:cx3="http://schemas.microsoft.com/office/drawing/2016/5/9/chartex" xmlns:cx4="http://schemas.microsoft.com/office/drawing/2016/5/10/chartex" xmlns:cx5="http://schemas.microsoft.com/office/drawing/2016/5/11/chartex" xmlns:cx6="http://schemas.microsoft.com/office/drawing/2016/5/12/chartex" xmlns:cx7="http://schemas.microsoft.com/office/drawing/2016/5/13/chartex" xmlns:cx8="http://schemas.microsoft.com/office/drawing/2016/5/14/chartex" xmlns:mc="http://schemas.openxmlformats.org/markup-compatibility/2006" xmlns:aink="http://schemas.microsoft.com/office/drawing/2016/ink" xmlns:am3d="http://schemas.microsoft.com/office/drawing/2017/model3d" xmlns:o="urn:schemas-microsoft-com:office:office" xmlns:r="http://schemas.openxmlformats.org/officeDocument/2006/relationships" xmlns:m="http://schemas.openxmlformats.org/officeDocument/2006/math" xmlns:v="urn:schemas-microsoft-com:vml" xmlns:wp14="http://schemas.microsoft.com/office/word/2010/wordprocessingDrawing" xmlns:wp="http://schemas.openxmlformats.org/drawingml/2006/wordprocessingDrawing" xmlns:w10="urn:schemas-microsoft-com:office:word" xmlns:w="http://schemas.openxmlformats.org/wordprocessingml/2006/main" xmlns:w14="http://schemas.microsoft.com/office/word/2010/wordml" xmlns:w15="http://schemas.microsoft.com/office/word/2012/wordml" xmlns:w16cid="http://schemas.microsoft.com/office/word/2016/wordml/cid" xmlns:w16se="http://schemas.microsoft.com/office/word/2015/wordml/symex" xmlns:wpg="http://schemas.microsoft.com/office/word/2010/wordprocessingGroup" xmlns:wpi="http://schemas.microsoft.com/office/word/2010/wordprocessingInk" xmlns:wne="http://schemas.microsoft.com/office/word/2006/wordml" xmlns:wps="http://schemas.microsoft.com/office/word/2010/wordprocessingShape" mc:Ignorable="w14 w15 w16se w16cid wp14">
+<w:numbering xmlns:wpc="http://schemas.microsoft.com/office/word/2010/wordprocessingCanvas" xmlns:cx="http://schemas.microsoft.com/office/drawing/2014/chartex" xmlns:cx1="http://schemas.microsoft.com/office/drawing/2015/9/8/chartex" xmlns:cx2="http://schemas.microsoft.com/office/drawing/2015/10/21/chartex" xmlns:cx3="http://schemas.microsoft.com/office/drawing/2016/5/9/chartex" xmlns:cx4="http://schemas.microsoft.com/office/drawing/2016/5/10/chartex" xmlns:cx5="http://schemas.microsoft.com/office/drawing/2016/5/11/chartex" xmlns:cx6="http://schemas.microsoft.com/office/drawing/2016/5/12/chartex" xmlns:cx7="http://schemas.microsoft.com/office/drawing/2016/5/13/chartex" xmlns:cx8="http://schemas.microsoft.com/office/drawing/2016/5/14/chartex" xmlns:mc="http://schemas.openxmlformats.org/markup-compatibility/2006" xmlns:aink="http://schemas.microsoft.com/office/drawing/2016/ink" xmlns:am3d="http://schemas.microsoft.com/office/drawing/2017/model3d" xmlns:o="urn:schemas-microsoft-com:office:office" xmlns:r="http://schemas.openxmlformats.org/officeDocument/2006/relationships" xmlns:m="http://schemas.openxmlformats.org/officeDocument/2006/math" xmlns:v="urn:schemas-microsoft-com:vml" xmlns:wp14="http://schemas.microsoft.com/office/word/2010/wordprocessingDrawing" xmlns:wp="http://schemas.openxmlformats.org/drawingml/2006/wordprocessingDrawing" xmlns:w10="urn:schemas-microsoft-com:office:word" xmlns:w="http://schemas.openxmlformats.org/wordprocessingml/2006/main" xmlns:w14="http://schemas.microsoft.com/office/word/2010/wordml" xmlns:w15="http://schemas.microsoft.com/office/word/2012/wordml" xmlns:w16cex="http://schemas.microsoft.com/office/word/2018/wordml/cex" xmlns:w16cid="http://schemas.microsoft.com/office/word/2016/wordml/cid" xmlns:w16="http://schemas.microsoft.com/office/word/2018/wordml" xmlns:w16sdtdh="http://schemas.microsoft.com/office/word/2020/wordml/sdtdatahash" xmlns:w16se="http://schemas.microsoft.com/office/word/2015/wordml/symex" xmlns:wpg="http://schemas.microsoft.com/office/word/2010/wordprocessingGroup" xmlns:wpi="http://schemas.microsoft.com/office/word/2010/wordprocessingInk" xmlns:wne="http://schemas.microsoft.com/office/word/2006/wordml" xmlns:wps="http://schemas.microsoft.com/office/word/2010/wordprocessingShape" mc:Ignorable="w14 w15 w16se w16cid w16 w16cex w16sdtdh wp14">
   <w:abstractNum w:abstractNumId="0" w15:restartNumberingAfterBreak="0">
     <w:nsid w:val="0D605FB0"/>
     <w:multiLevelType w:val="hybridMultilevel"/>
@@ -2685,7 +2666,7 @@
 </file>
 
 <file path=word/styles.xml><?xml version="1.0" encoding="utf-8"?>
-<w:styles xmlns:mc="http://schemas.openxmlformats.org/markup-compatibility/2006" xmlns:r="http://schemas.openxmlformats.org/officeDocument/2006/relationships" xmlns:w="http://schemas.openxmlformats.org/wordprocessingml/2006/main" xmlns:w14="http://schemas.microsoft.com/office/word/2010/wordml" xmlns:w15="http://schemas.microsoft.com/office/word/2012/wordml" xmlns:w16cid="http://schemas.microsoft.com/office/word/2016/wordml/cid" xmlns:w16se="http://schemas.microsoft.com/office/word/2015/wordml/symex" mc:Ignorable="w14 w15 w16se w16cid">
+<w:styles xmlns:mc="http://schemas.openxmlformats.org/markup-compatibility/2006" xmlns:r="http://schemas.openxmlformats.org/officeDocument/2006/relationships" xmlns:w="http://schemas.openxmlformats.org/wordprocessingml/2006/main" xmlns:w14="http://schemas.microsoft.com/office/word/2010/wordml" xmlns:w15="http://schemas.microsoft.com/office/word/2012/wordml" xmlns:w16cex="http://schemas.microsoft.com/office/word/2018/wordml/cex" xmlns:w16cid="http://schemas.microsoft.com/office/word/2016/wordml/cid" xmlns:w16="http://schemas.microsoft.com/office/word/2018/wordml" xmlns:w16sdtdh="http://schemas.microsoft.com/office/word/2020/wordml/sdtdatahash" xmlns:w16se="http://schemas.microsoft.com/office/word/2015/wordml/symex" mc:Ignorable="w14 w15 w16se w16cid w16 w16cex w16sdtdh">
   <w:docDefaults>
     <w:rPrDefault>
       <w:rPr>
@@ -2856,7 +2837,7 @@
     <w:lsdException w:name="Table Web 2" w:semiHidden="1" w:unhideWhenUsed="1"/>
     <w:lsdException w:name="Table Web 3" w:semiHidden="1" w:unhideWhenUsed="1"/>
     <w:lsdException w:name="Balloon Text" w:semiHidden="1" w:unhideWhenUsed="1"/>
-    <w:lsdException w:name="Table Grid" w:semiHidden="1" w:uiPriority="59" w:unhideWhenUsed="1"/>
+    <w:lsdException w:name="Table Grid" w:uiPriority="59"/>
     <w:lsdException w:name="Table Theme" w:semiHidden="1" w:unhideWhenUsed="1"/>
     <w:lsdException w:name="Placeholder Text" w:semiHidden="1"/>
     <w:lsdException w:name="No Spacing" w:uiPriority="1" w:qFormat="1"/>

</xml_diff>